<commit_message>
Finished 9. Dev Tools Domination
</commit_message>
<xml_diff>
--- a/vanillaJSProjects/8. Fun with HTML5 Canvas/Explanation.docx
+++ b/vanillaJSProjects/8. Fun with HTML5 Canvas/Explanation.docx
@@ -551,7 +551,6 @@
         </w:rPr>
         <w:t xml:space="preserve"> </w:t>
       </w:r>
-      <w:proofErr w:type="spellStart"/>
       <w:r>
         <w:rPr>
           <w:rFonts w:ascii="Consolas" w:eastAsia="Times New Roman" w:hAnsi="Consolas" w:cs="Times New Roman"/>
@@ -564,7 +563,6 @@
         </w:rPr>
         <w:t>rel</w:t>
       </w:r>
-      <w:proofErr w:type="spellEnd"/>
       <w:r>
         <w:rPr>
           <w:rFonts w:ascii="Consolas" w:eastAsia="Times New Roman" w:hAnsi="Consolas" w:cs="Times New Roman"/>
@@ -601,7 +599,6 @@
         </w:rPr>
         <w:t xml:space="preserve"> </w:t>
       </w:r>
-      <w:proofErr w:type="spellStart"/>
       <w:r>
         <w:rPr>
           <w:rFonts w:ascii="Consolas" w:eastAsia="Times New Roman" w:hAnsi="Consolas" w:cs="Times New Roman"/>
@@ -614,7 +611,6 @@
         </w:rPr>
         <w:t>href</w:t>
       </w:r>
-      <w:proofErr w:type="spellEnd"/>
       <w:r>
         <w:rPr>
           <w:rFonts w:ascii="Consolas" w:eastAsia="Times New Roman" w:hAnsi="Consolas" w:cs="Times New Roman"/>
@@ -1074,7 +1070,6 @@
           <w14:ligatures w14:val="none"/>
         </w:rPr>
       </w:pPr>
-      <w:proofErr w:type="spellStart"/>
       <w:r>
         <w:rPr>
           <w:rFonts w:ascii="Consolas" w:eastAsia="Times New Roman" w:hAnsi="Consolas" w:cs="Times New Roman"/>
@@ -1087,7 +1082,6 @@
         </w:rPr>
         <w:t>const</w:t>
       </w:r>
-      <w:proofErr w:type="spellEnd"/>
       <w:r>
         <w:rPr>
           <w:rFonts w:ascii="Consolas" w:eastAsia="Times New Roman" w:hAnsi="Consolas" w:cs="Times New Roman"/>
@@ -1124,7 +1118,6 @@
         </w:rPr>
         <w:t xml:space="preserve"> = </w:t>
       </w:r>
-      <w:proofErr w:type="spellStart"/>
       <w:r>
         <w:rPr>
           <w:rFonts w:ascii="Consolas" w:eastAsia="Times New Roman" w:hAnsi="Consolas" w:cs="Times New Roman"/>
@@ -1161,7 +1154,6 @@
         </w:rPr>
         <w:t>querySelector</w:t>
       </w:r>
-      <w:proofErr w:type="spellEnd"/>
       <w:r>
         <w:rPr>
           <w:rFonts w:ascii="Consolas" w:eastAsia="Times New Roman" w:hAnsi="Consolas" w:cs="Times New Roman"/>
@@ -1213,7 +1205,6 @@
           <w14:ligatures w14:val="none"/>
         </w:rPr>
       </w:pPr>
-      <w:proofErr w:type="spellStart"/>
       <w:r>
         <w:rPr>
           <w:rFonts w:ascii="Consolas" w:eastAsia="Times New Roman" w:hAnsi="Consolas" w:cs="Times New Roman"/>
@@ -1226,7 +1217,6 @@
         </w:rPr>
         <w:t>const</w:t>
       </w:r>
-      <w:proofErr w:type="spellEnd"/>
       <w:r>
         <w:rPr>
           <w:rFonts w:ascii="Consolas" w:eastAsia="Times New Roman" w:hAnsi="Consolas" w:cs="Times New Roman"/>
@@ -1239,7 +1229,6 @@
         </w:rPr>
         <w:t xml:space="preserve"> </w:t>
       </w:r>
-      <w:proofErr w:type="spellStart"/>
       <w:r>
         <w:rPr>
           <w:rFonts w:ascii="Consolas" w:eastAsia="Times New Roman" w:hAnsi="Consolas" w:cs="Times New Roman"/>
@@ -1252,7 +1241,6 @@
         </w:rPr>
         <w:t>ctx</w:t>
       </w:r>
-      <w:proofErr w:type="spellEnd"/>
       <w:r>
         <w:rPr>
           <w:rFonts w:ascii="Consolas" w:eastAsia="Times New Roman" w:hAnsi="Consolas" w:cs="Times New Roman"/>
@@ -1265,7 +1253,6 @@
         </w:rPr>
         <w:t xml:space="preserve"> = </w:t>
       </w:r>
-      <w:proofErr w:type="spellStart"/>
       <w:r>
         <w:rPr>
           <w:rFonts w:ascii="Consolas" w:eastAsia="Times New Roman" w:hAnsi="Consolas" w:cs="Times New Roman"/>
@@ -1302,7 +1289,6 @@
         </w:rPr>
         <w:t>getContext</w:t>
       </w:r>
-      <w:proofErr w:type="spellEnd"/>
       <w:r>
         <w:rPr>
           <w:rFonts w:ascii="Consolas" w:eastAsia="Times New Roman" w:hAnsi="Consolas" w:cs="Times New Roman"/>
@@ -1354,7 +1340,6 @@
           <w14:ligatures w14:val="none"/>
         </w:rPr>
       </w:pPr>
-      <w:proofErr w:type="spellStart"/>
       <w:r>
         <w:rPr>
           <w:rFonts w:ascii="Consolas" w:eastAsia="Times New Roman" w:hAnsi="Consolas" w:cs="Times New Roman"/>
@@ -1391,7 +1376,6 @@
         </w:rPr>
         <w:t>width</w:t>
       </w:r>
-      <w:proofErr w:type="spellEnd"/>
       <w:r>
         <w:rPr>
           <w:rFonts w:ascii="Consolas" w:eastAsia="Times New Roman" w:hAnsi="Consolas" w:cs="Times New Roman"/>
@@ -1404,7 +1388,6 @@
         </w:rPr>
         <w:t xml:space="preserve"> = </w:t>
       </w:r>
-      <w:proofErr w:type="spellStart"/>
       <w:r>
         <w:rPr>
           <w:rFonts w:ascii="Consolas" w:eastAsia="Times New Roman" w:hAnsi="Consolas" w:cs="Times New Roman"/>
@@ -1441,7 +1424,6 @@
         </w:rPr>
         <w:t>innerWidth</w:t>
       </w:r>
-      <w:proofErr w:type="spellEnd"/>
       <w:r>
         <w:rPr>
           <w:rFonts w:ascii="Consolas" w:eastAsia="Times New Roman" w:hAnsi="Consolas" w:cs="Times New Roman"/>
@@ -1469,7 +1451,6 @@
           <w14:ligatures w14:val="none"/>
         </w:rPr>
       </w:pPr>
-      <w:proofErr w:type="spellStart"/>
       <w:r>
         <w:rPr>
           <w:rFonts w:ascii="Consolas" w:eastAsia="Times New Roman" w:hAnsi="Consolas" w:cs="Times New Roman"/>
@@ -1506,7 +1487,6 @@
         </w:rPr>
         <w:t>height</w:t>
       </w:r>
-      <w:proofErr w:type="spellEnd"/>
       <w:r>
         <w:rPr>
           <w:rFonts w:ascii="Consolas" w:eastAsia="Times New Roman" w:hAnsi="Consolas" w:cs="Times New Roman"/>
@@ -1519,7 +1499,6 @@
         </w:rPr>
         <w:t xml:space="preserve"> = </w:t>
       </w:r>
-      <w:proofErr w:type="spellStart"/>
       <w:r>
         <w:rPr>
           <w:rFonts w:ascii="Consolas" w:eastAsia="Times New Roman" w:hAnsi="Consolas" w:cs="Times New Roman"/>
@@ -1556,7 +1535,6 @@
         </w:rPr>
         <w:t>innerHeight</w:t>
       </w:r>
-      <w:proofErr w:type="spellEnd"/>
       <w:r>
         <w:rPr>
           <w:rFonts w:ascii="Consolas" w:eastAsia="Times New Roman" w:hAnsi="Consolas" w:cs="Times New Roman"/>
@@ -1584,7 +1562,6 @@
           <w14:ligatures w14:val="none"/>
         </w:rPr>
       </w:pPr>
-      <w:proofErr w:type="spellStart"/>
       <w:r>
         <w:rPr>
           <w:rFonts w:ascii="Consolas" w:eastAsia="Times New Roman" w:hAnsi="Consolas" w:cs="Times New Roman"/>
@@ -1621,7 +1598,6 @@
         </w:rPr>
         <w:t>strokeStyle</w:t>
       </w:r>
-      <w:proofErr w:type="spellEnd"/>
       <w:r>
         <w:rPr>
           <w:rFonts w:ascii="Consolas" w:eastAsia="Times New Roman" w:hAnsi="Consolas" w:cs="Times New Roman"/>
@@ -1673,7 +1649,6 @@
           <w14:ligatures w14:val="none"/>
         </w:rPr>
       </w:pPr>
-      <w:proofErr w:type="spellStart"/>
       <w:r>
         <w:rPr>
           <w:rFonts w:ascii="Consolas" w:eastAsia="Times New Roman" w:hAnsi="Consolas" w:cs="Times New Roman"/>
@@ -1710,7 +1685,6 @@
         </w:rPr>
         <w:t>lineJoin</w:t>
       </w:r>
-      <w:proofErr w:type="spellEnd"/>
       <w:r>
         <w:rPr>
           <w:rFonts w:ascii="Consolas" w:eastAsia="Times New Roman" w:hAnsi="Consolas" w:cs="Times New Roman"/>
@@ -1762,7 +1736,6 @@
           <w14:ligatures w14:val="none"/>
         </w:rPr>
       </w:pPr>
-      <w:proofErr w:type="spellStart"/>
       <w:r>
         <w:rPr>
           <w:rFonts w:ascii="Consolas" w:eastAsia="Times New Roman" w:hAnsi="Consolas" w:cs="Times New Roman"/>
@@ -1799,7 +1772,6 @@
         </w:rPr>
         <w:t>lineCap</w:t>
       </w:r>
-      <w:proofErr w:type="spellEnd"/>
       <w:r>
         <w:rPr>
           <w:rFonts w:ascii="Consolas" w:eastAsia="Times New Roman" w:hAnsi="Consolas" w:cs="Times New Roman"/>
@@ -1851,7 +1823,6 @@
           <w14:ligatures w14:val="none"/>
         </w:rPr>
       </w:pPr>
-      <w:proofErr w:type="spellStart"/>
       <w:r>
         <w:rPr>
           <w:rFonts w:ascii="Consolas" w:eastAsia="Times New Roman" w:hAnsi="Consolas" w:cs="Times New Roman"/>
@@ -1888,7 +1859,6 @@
         </w:rPr>
         <w:t>lineWidth</w:t>
       </w:r>
-      <w:proofErr w:type="spellEnd"/>
       <w:r>
         <w:rPr>
           <w:rFonts w:ascii="Consolas" w:eastAsia="Times New Roman" w:hAnsi="Consolas" w:cs="Times New Roman"/>
@@ -1950,33 +1920,7 @@
           <w:lang w:val="en-GB" w:eastAsia="nl-NL"/>
           <w14:ligatures w14:val="none"/>
         </w:rPr>
-        <w:t xml:space="preserve">// </w:t>
-      </w:r>
-      <w:proofErr w:type="spellStart"/>
-      <w:r>
-        <w:rPr>
-          <w:rFonts w:ascii="Consolas" w:eastAsia="Times New Roman" w:hAnsi="Consolas" w:cs="Times New Roman"/>
-          <w:color w:val="6A9955"/>
-          <w:kern w:val="0"/>
-          <w:sz w:val="21"/>
-          <w:szCs w:val="21"/>
-          <w:lang w:val="en-GB" w:eastAsia="nl-NL"/>
-          <w14:ligatures w14:val="none"/>
-        </w:rPr>
-        <w:t>ctx.globalCompositeOperation</w:t>
-      </w:r>
-      <w:proofErr w:type="spellEnd"/>
-      <w:r>
-        <w:rPr>
-          <w:rFonts w:ascii="Consolas" w:eastAsia="Times New Roman" w:hAnsi="Consolas" w:cs="Times New Roman"/>
-          <w:color w:val="6A9955"/>
-          <w:kern w:val="0"/>
-          <w:sz w:val="21"/>
-          <w:szCs w:val="21"/>
-          <w:lang w:val="en-GB" w:eastAsia="nl-NL"/>
-          <w14:ligatures w14:val="none"/>
-        </w:rPr>
-        <w:t xml:space="preserve"> = 'multiply';</w:t>
+        <w:t>// ctx.globalCompositeOperation = 'multiply';</w:t>
       </w:r>
     </w:p>
     <w:p>
@@ -2032,7 +1976,6 @@
         </w:rPr>
         <w:t xml:space="preserve"> </w:t>
       </w:r>
-      <w:proofErr w:type="spellStart"/>
       <w:r>
         <w:rPr>
           <w:rFonts w:ascii="Consolas" w:eastAsia="Times New Roman" w:hAnsi="Consolas" w:cs="Times New Roman"/>
@@ -2045,7 +1988,6 @@
         </w:rPr>
         <w:t>isDrawing</w:t>
       </w:r>
-      <w:proofErr w:type="spellEnd"/>
       <w:r>
         <w:rPr>
           <w:rFonts w:ascii="Consolas" w:eastAsia="Times New Roman" w:hAnsi="Consolas" w:cs="Times New Roman"/>
@@ -2121,7 +2063,6 @@
         </w:rPr>
         <w:t xml:space="preserve"> </w:t>
       </w:r>
-      <w:proofErr w:type="spellStart"/>
       <w:r>
         <w:rPr>
           <w:rFonts w:ascii="Consolas" w:eastAsia="Times New Roman" w:hAnsi="Consolas" w:cs="Times New Roman"/>
@@ -2134,7 +2075,6 @@
         </w:rPr>
         <w:t>lastX</w:t>
       </w:r>
-      <w:proofErr w:type="spellEnd"/>
       <w:r>
         <w:rPr>
           <w:rFonts w:ascii="Consolas" w:eastAsia="Times New Roman" w:hAnsi="Consolas" w:cs="Times New Roman"/>
@@ -2210,7 +2150,6 @@
         </w:rPr>
         <w:t xml:space="preserve"> </w:t>
       </w:r>
-      <w:proofErr w:type="spellStart"/>
       <w:r>
         <w:rPr>
           <w:rFonts w:ascii="Consolas" w:eastAsia="Times New Roman" w:hAnsi="Consolas" w:cs="Times New Roman"/>
@@ -2223,7 +2162,6 @@
         </w:rPr>
         <w:t>lastY</w:t>
       </w:r>
-      <w:proofErr w:type="spellEnd"/>
       <w:r>
         <w:rPr>
           <w:rFonts w:ascii="Consolas" w:eastAsia="Times New Roman" w:hAnsi="Consolas" w:cs="Times New Roman"/>
@@ -2587,7 +2525,6 @@
         </w:rPr>
         <w:t xml:space="preserve"> (!</w:t>
       </w:r>
-      <w:proofErr w:type="spellStart"/>
       <w:r>
         <w:rPr>
           <w:rFonts w:ascii="Consolas" w:eastAsia="Times New Roman" w:hAnsi="Consolas" w:cs="Times New Roman"/>
@@ -2600,7 +2537,6 @@
         </w:rPr>
         <w:t>isDrawing</w:t>
       </w:r>
-      <w:proofErr w:type="spellEnd"/>
       <w:r>
         <w:rPr>
           <w:rFonts w:ascii="Consolas" w:eastAsia="Times New Roman" w:hAnsi="Consolas" w:cs="Times New Roman"/>
@@ -2647,33 +2583,7 @@
           <w:lang w:val="en-GB" w:eastAsia="nl-NL"/>
           <w14:ligatures w14:val="none"/>
         </w:rPr>
-        <w:t xml:space="preserve">// stop the </w:t>
-      </w:r>
-      <w:proofErr w:type="spellStart"/>
-      <w:r>
-        <w:rPr>
-          <w:rFonts w:ascii="Consolas" w:eastAsia="Times New Roman" w:hAnsi="Consolas" w:cs="Times New Roman"/>
-          <w:color w:val="6A9955"/>
-          <w:kern w:val="0"/>
-          <w:sz w:val="21"/>
-          <w:szCs w:val="21"/>
-          <w:lang w:val="en-GB" w:eastAsia="nl-NL"/>
-          <w14:ligatures w14:val="none"/>
-        </w:rPr>
-        <w:t>fn</w:t>
-      </w:r>
-      <w:proofErr w:type="spellEnd"/>
-      <w:r>
-        <w:rPr>
-          <w:rFonts w:ascii="Consolas" w:eastAsia="Times New Roman" w:hAnsi="Consolas" w:cs="Times New Roman"/>
-          <w:color w:val="6A9955"/>
-          <w:kern w:val="0"/>
-          <w:sz w:val="21"/>
-          <w:szCs w:val="21"/>
-          <w:lang w:val="en-GB" w:eastAsia="nl-NL"/>
-          <w14:ligatures w14:val="none"/>
-        </w:rPr>
-        <w:t xml:space="preserve"> from running when they are not moused down</w:t>
+        <w:t>// stop the fn from running when they are not moused down</w:t>
       </w:r>
     </w:p>
     <w:p>
@@ -2801,7 +2711,6 @@
         </w:rPr>
         <w:t xml:space="preserve">  </w:t>
       </w:r>
-      <w:proofErr w:type="spellStart"/>
       <w:r>
         <w:rPr>
           <w:rFonts w:ascii="Consolas" w:eastAsia="Times New Roman" w:hAnsi="Consolas" w:cs="Times New Roman"/>
@@ -2838,7 +2747,6 @@
         </w:rPr>
         <w:t>strokeStyle</w:t>
       </w:r>
-      <w:proofErr w:type="spellEnd"/>
       <w:r>
         <w:rPr>
           <w:rFonts w:ascii="Consolas" w:eastAsia="Times New Roman" w:hAnsi="Consolas" w:cs="Times New Roman"/>
@@ -2861,33 +2769,7 @@
           <w:lang w:val="en-GB" w:eastAsia="nl-NL"/>
           <w14:ligatures w14:val="none"/>
         </w:rPr>
-        <w:t>`</w:t>
-      </w:r>
-      <w:proofErr w:type="spellStart"/>
-      <w:r>
-        <w:rPr>
-          <w:rFonts w:ascii="Consolas" w:eastAsia="Times New Roman" w:hAnsi="Consolas" w:cs="Times New Roman"/>
-          <w:color w:val="CE9178"/>
-          <w:kern w:val="0"/>
-          <w:sz w:val="21"/>
-          <w:szCs w:val="21"/>
-          <w:lang w:val="en-GB" w:eastAsia="nl-NL"/>
-          <w14:ligatures w14:val="none"/>
-        </w:rPr>
-        <w:t>hsl</w:t>
-      </w:r>
-      <w:proofErr w:type="spellEnd"/>
-      <w:r>
-        <w:rPr>
-          <w:rFonts w:ascii="Consolas" w:eastAsia="Times New Roman" w:hAnsi="Consolas" w:cs="Times New Roman"/>
-          <w:color w:val="CE9178"/>
-          <w:kern w:val="0"/>
-          <w:sz w:val="21"/>
-          <w:szCs w:val="21"/>
-          <w:lang w:val="en-GB" w:eastAsia="nl-NL"/>
-          <w14:ligatures w14:val="none"/>
-        </w:rPr>
-        <w:t>(</w:t>
+        <w:t>`hsl(</w:t>
       </w:r>
       <w:r>
         <w:rPr>
@@ -2976,7 +2858,6 @@
         </w:rPr>
         <w:t xml:space="preserve">  </w:t>
       </w:r>
-      <w:proofErr w:type="spellStart"/>
       <w:r>
         <w:rPr>
           <w:rFonts w:ascii="Consolas" w:eastAsia="Times New Roman" w:hAnsi="Consolas" w:cs="Times New Roman"/>
@@ -3013,7 +2894,6 @@
         </w:rPr>
         <w:t>beginPath</w:t>
       </w:r>
-      <w:proofErr w:type="spellEnd"/>
       <w:r>
         <w:rPr>
           <w:rFonts w:ascii="Consolas" w:eastAsia="Times New Roman" w:hAnsi="Consolas" w:cs="Times New Roman"/>
@@ -3092,7 +2972,6 @@
         </w:rPr>
         <w:t xml:space="preserve">  </w:t>
       </w:r>
-      <w:proofErr w:type="spellStart"/>
       <w:r>
         <w:rPr>
           <w:rFonts w:ascii="Consolas" w:eastAsia="Times New Roman" w:hAnsi="Consolas" w:cs="Times New Roman"/>
@@ -3129,7 +3008,6 @@
         </w:rPr>
         <w:t>moveTo</w:t>
       </w:r>
-      <w:proofErr w:type="spellEnd"/>
       <w:r>
         <w:rPr>
           <w:rFonts w:ascii="Consolas" w:eastAsia="Times New Roman" w:hAnsi="Consolas" w:cs="Times New Roman"/>
@@ -3142,7 +3020,6 @@
         </w:rPr>
         <w:t>(</w:t>
       </w:r>
-      <w:proofErr w:type="spellStart"/>
       <w:r>
         <w:rPr>
           <w:rFonts w:ascii="Consolas" w:eastAsia="Times New Roman" w:hAnsi="Consolas" w:cs="Times New Roman"/>
@@ -3155,7 +3032,6 @@
         </w:rPr>
         <w:t>lastX</w:t>
       </w:r>
-      <w:proofErr w:type="spellEnd"/>
       <w:r>
         <w:rPr>
           <w:rFonts w:ascii="Consolas" w:eastAsia="Times New Roman" w:hAnsi="Consolas" w:cs="Times New Roman"/>
@@ -3168,7 +3044,6 @@
         </w:rPr>
         <w:t xml:space="preserve">, </w:t>
       </w:r>
-      <w:proofErr w:type="spellStart"/>
       <w:r>
         <w:rPr>
           <w:rFonts w:ascii="Consolas" w:eastAsia="Times New Roman" w:hAnsi="Consolas" w:cs="Times New Roman"/>
@@ -3181,7 +3056,6 @@
         </w:rPr>
         <w:t>lastY</w:t>
       </w:r>
-      <w:proofErr w:type="spellEnd"/>
       <w:r>
         <w:rPr>
           <w:rFonts w:ascii="Consolas" w:eastAsia="Times New Roman" w:hAnsi="Consolas" w:cs="Times New Roman"/>
@@ -3260,7 +3134,6 @@
         </w:rPr>
         <w:t xml:space="preserve">  </w:t>
       </w:r>
-      <w:proofErr w:type="spellStart"/>
       <w:r>
         <w:rPr>
           <w:rFonts w:ascii="Consolas" w:eastAsia="Times New Roman" w:hAnsi="Consolas" w:cs="Times New Roman"/>
@@ -3297,7 +3170,6 @@
         </w:rPr>
         <w:t>lineTo</w:t>
       </w:r>
-      <w:proofErr w:type="spellEnd"/>
       <w:r>
         <w:rPr>
           <w:rFonts w:ascii="Consolas" w:eastAsia="Times New Roman" w:hAnsi="Consolas" w:cs="Times New Roman"/>
@@ -3310,7 +3182,6 @@
         </w:rPr>
         <w:t>(</w:t>
       </w:r>
-      <w:proofErr w:type="spellStart"/>
       <w:r>
         <w:rPr>
           <w:rFonts w:ascii="Consolas" w:eastAsia="Times New Roman" w:hAnsi="Consolas" w:cs="Times New Roman"/>
@@ -3347,7 +3218,6 @@
         </w:rPr>
         <w:t>offsetX</w:t>
       </w:r>
-      <w:proofErr w:type="spellEnd"/>
       <w:r>
         <w:rPr>
           <w:rFonts w:ascii="Consolas" w:eastAsia="Times New Roman" w:hAnsi="Consolas" w:cs="Times New Roman"/>
@@ -3360,7 +3230,6 @@
         </w:rPr>
         <w:t xml:space="preserve">, </w:t>
       </w:r>
-      <w:proofErr w:type="spellStart"/>
       <w:r>
         <w:rPr>
           <w:rFonts w:ascii="Consolas" w:eastAsia="Times New Roman" w:hAnsi="Consolas" w:cs="Times New Roman"/>
@@ -3397,7 +3266,6 @@
         </w:rPr>
         <w:t>offsetY</w:t>
       </w:r>
-      <w:proofErr w:type="spellEnd"/>
       <w:r>
         <w:rPr>
           <w:rFonts w:ascii="Consolas" w:eastAsia="Times New Roman" w:hAnsi="Consolas" w:cs="Times New Roman"/>
@@ -3437,7 +3305,6 @@
         </w:rPr>
         <w:t xml:space="preserve">  </w:t>
       </w:r>
-      <w:proofErr w:type="spellStart"/>
       <w:r>
         <w:rPr>
           <w:rFonts w:ascii="Consolas" w:eastAsia="Times New Roman" w:hAnsi="Consolas" w:cs="Times New Roman"/>
@@ -3474,7 +3341,6 @@
         </w:rPr>
         <w:t>stroke</w:t>
       </w:r>
-      <w:proofErr w:type="spellEnd"/>
       <w:r>
         <w:rPr>
           <w:rFonts w:ascii="Consolas" w:eastAsia="Times New Roman" w:hAnsi="Consolas" w:cs="Times New Roman"/>
@@ -3514,7 +3380,6 @@
         </w:rPr>
         <w:t>  [</w:t>
       </w:r>
-      <w:proofErr w:type="spellStart"/>
       <w:r>
         <w:rPr>
           <w:rFonts w:ascii="Consolas" w:eastAsia="Times New Roman" w:hAnsi="Consolas" w:cs="Times New Roman"/>
@@ -3527,7 +3392,6 @@
         </w:rPr>
         <w:t>lastX</w:t>
       </w:r>
-      <w:proofErr w:type="spellEnd"/>
       <w:r>
         <w:rPr>
           <w:rFonts w:ascii="Consolas" w:eastAsia="Times New Roman" w:hAnsi="Consolas" w:cs="Times New Roman"/>
@@ -3540,7 +3404,6 @@
         </w:rPr>
         <w:t xml:space="preserve">, </w:t>
       </w:r>
-      <w:proofErr w:type="spellStart"/>
       <w:r>
         <w:rPr>
           <w:rFonts w:ascii="Consolas" w:eastAsia="Times New Roman" w:hAnsi="Consolas" w:cs="Times New Roman"/>
@@ -3553,7 +3416,6 @@
         </w:rPr>
         <w:t>lastY</w:t>
       </w:r>
-      <w:proofErr w:type="spellEnd"/>
       <w:r>
         <w:rPr>
           <w:rFonts w:ascii="Consolas" w:eastAsia="Times New Roman" w:hAnsi="Consolas" w:cs="Times New Roman"/>
@@ -3566,7 +3428,6 @@
         </w:rPr>
         <w:t>] = [</w:t>
       </w:r>
-      <w:proofErr w:type="spellStart"/>
       <w:r>
         <w:rPr>
           <w:rFonts w:ascii="Consolas" w:eastAsia="Times New Roman" w:hAnsi="Consolas" w:cs="Times New Roman"/>
@@ -3603,7 +3464,6 @@
         </w:rPr>
         <w:t>offsetX</w:t>
       </w:r>
-      <w:proofErr w:type="spellEnd"/>
       <w:r>
         <w:rPr>
           <w:rFonts w:ascii="Consolas" w:eastAsia="Times New Roman" w:hAnsi="Consolas" w:cs="Times New Roman"/>
@@ -3616,7 +3476,6 @@
         </w:rPr>
         <w:t xml:space="preserve">, </w:t>
       </w:r>
-      <w:proofErr w:type="spellStart"/>
       <w:r>
         <w:rPr>
           <w:rFonts w:ascii="Consolas" w:eastAsia="Times New Roman" w:hAnsi="Consolas" w:cs="Times New Roman"/>
@@ -3653,7 +3512,6 @@
         </w:rPr>
         <w:t>offsetY</w:t>
       </w:r>
-      <w:proofErr w:type="spellEnd"/>
       <w:r>
         <w:rPr>
           <w:rFonts w:ascii="Consolas" w:eastAsia="Times New Roman" w:hAnsi="Consolas" w:cs="Times New Roman"/>
@@ -3984,7 +3842,6 @@
         </w:rPr>
         <w:t xml:space="preserve"> (</w:t>
       </w:r>
-      <w:proofErr w:type="spellStart"/>
       <w:r>
         <w:rPr>
           <w:rFonts w:ascii="Consolas" w:eastAsia="Times New Roman" w:hAnsi="Consolas" w:cs="Times New Roman"/>
@@ -4021,7 +3878,6 @@
         </w:rPr>
         <w:t>lineWidth</w:t>
       </w:r>
-      <w:proofErr w:type="spellEnd"/>
       <w:r>
         <w:rPr>
           <w:rFonts w:ascii="Consolas" w:eastAsia="Times New Roman" w:hAnsi="Consolas" w:cs="Times New Roman"/>
@@ -4058,7 +3914,6 @@
         </w:rPr>
         <w:t xml:space="preserve"> || </w:t>
       </w:r>
-      <w:proofErr w:type="spellStart"/>
       <w:r>
         <w:rPr>
           <w:rFonts w:ascii="Consolas" w:eastAsia="Times New Roman" w:hAnsi="Consolas" w:cs="Times New Roman"/>
@@ -4095,7 +3950,6 @@
         </w:rPr>
         <w:t>lineWidth</w:t>
       </w:r>
-      <w:proofErr w:type="spellEnd"/>
       <w:r>
         <w:rPr>
           <w:rFonts w:ascii="Consolas" w:eastAsia="Times New Roman" w:hAnsi="Consolas" w:cs="Times New Roman"/>
@@ -4352,7 +4206,6 @@
         </w:rPr>
         <w:t xml:space="preserve">    </w:t>
       </w:r>
-      <w:proofErr w:type="spellStart"/>
       <w:r>
         <w:rPr>
           <w:rFonts w:ascii="Consolas" w:eastAsia="Times New Roman" w:hAnsi="Consolas" w:cs="Times New Roman"/>
@@ -4389,7 +4242,6 @@
         </w:rPr>
         <w:t>lineWidth</w:t>
       </w:r>
-      <w:proofErr w:type="spellEnd"/>
       <w:r>
         <w:rPr>
           <w:rFonts w:ascii="Consolas" w:eastAsia="Times New Roman" w:hAnsi="Consolas" w:cs="Times New Roman"/>
@@ -4480,7 +4332,6 @@
         </w:rPr>
         <w:t xml:space="preserve">    </w:t>
       </w:r>
-      <w:proofErr w:type="spellStart"/>
       <w:r>
         <w:rPr>
           <w:rFonts w:ascii="Consolas" w:eastAsia="Times New Roman" w:hAnsi="Consolas" w:cs="Times New Roman"/>
@@ -4517,7 +4368,6 @@
         </w:rPr>
         <w:t>lineWidth</w:t>
       </w:r>
-      <w:proofErr w:type="spellEnd"/>
       <w:r>
         <w:rPr>
           <w:rFonts w:ascii="Consolas" w:eastAsia="Times New Roman" w:hAnsi="Consolas" w:cs="Times New Roman"/>
@@ -4629,7 +4479,6 @@
           <w14:ligatures w14:val="none"/>
         </w:rPr>
       </w:pPr>
-      <w:proofErr w:type="spellStart"/>
       <w:r>
         <w:rPr>
           <w:rFonts w:ascii="Consolas" w:eastAsia="Times New Roman" w:hAnsi="Consolas" w:cs="Times New Roman"/>
@@ -4666,7 +4515,6 @@
         </w:rPr>
         <w:t>addEventListener</w:t>
       </w:r>
-      <w:proofErr w:type="spellEnd"/>
       <w:r>
         <w:rPr>
           <w:rFonts w:ascii="Consolas" w:eastAsia="Times New Roman" w:hAnsi="Consolas" w:cs="Times New Roman"/>
@@ -4689,33 +4537,7 @@
           <w:lang w:val="en-GB" w:eastAsia="nl-NL"/>
           <w14:ligatures w14:val="none"/>
         </w:rPr>
-        <w:t>'</w:t>
-      </w:r>
-      <w:proofErr w:type="spellStart"/>
-      <w:r>
-        <w:rPr>
-          <w:rFonts w:ascii="Consolas" w:eastAsia="Times New Roman" w:hAnsi="Consolas" w:cs="Times New Roman"/>
-          <w:color w:val="CE9178"/>
-          <w:kern w:val="0"/>
-          <w:sz w:val="21"/>
-          <w:szCs w:val="21"/>
-          <w:lang w:val="en-GB" w:eastAsia="nl-NL"/>
-          <w14:ligatures w14:val="none"/>
-        </w:rPr>
-        <w:t>mousedown</w:t>
-      </w:r>
-      <w:proofErr w:type="spellEnd"/>
-      <w:r>
-        <w:rPr>
-          <w:rFonts w:ascii="Consolas" w:eastAsia="Times New Roman" w:hAnsi="Consolas" w:cs="Times New Roman"/>
-          <w:color w:val="CE9178"/>
-          <w:kern w:val="0"/>
-          <w:sz w:val="21"/>
-          <w:szCs w:val="21"/>
-          <w:lang w:val="en-GB" w:eastAsia="nl-NL"/>
-          <w14:ligatures w14:val="none"/>
-        </w:rPr>
-        <w:t>'</w:t>
+        <w:t>'mousedown'</w:t>
       </w:r>
       <w:r>
         <w:rPr>
@@ -4804,7 +4626,6 @@
         </w:rPr>
         <w:t xml:space="preserve">  </w:t>
       </w:r>
-      <w:proofErr w:type="spellStart"/>
       <w:r>
         <w:rPr>
           <w:rFonts w:ascii="Consolas" w:eastAsia="Times New Roman" w:hAnsi="Consolas" w:cs="Times New Roman"/>
@@ -4817,7 +4638,6 @@
         </w:rPr>
         <w:t>isDrawing</w:t>
       </w:r>
-      <w:proofErr w:type="spellEnd"/>
       <w:r>
         <w:rPr>
           <w:rFonts w:ascii="Consolas" w:eastAsia="Times New Roman" w:hAnsi="Consolas" w:cs="Times New Roman"/>
@@ -4881,7 +4701,6 @@
         </w:rPr>
         <w:t>  [</w:t>
       </w:r>
-      <w:proofErr w:type="spellStart"/>
       <w:r>
         <w:rPr>
           <w:rFonts w:ascii="Consolas" w:eastAsia="Times New Roman" w:hAnsi="Consolas" w:cs="Times New Roman"/>
@@ -4894,7 +4713,6 @@
         </w:rPr>
         <w:t>lastX</w:t>
       </w:r>
-      <w:proofErr w:type="spellEnd"/>
       <w:r>
         <w:rPr>
           <w:rFonts w:ascii="Consolas" w:eastAsia="Times New Roman" w:hAnsi="Consolas" w:cs="Times New Roman"/>
@@ -4907,7 +4725,6 @@
         </w:rPr>
         <w:t xml:space="preserve">, </w:t>
       </w:r>
-      <w:proofErr w:type="spellStart"/>
       <w:r>
         <w:rPr>
           <w:rFonts w:ascii="Consolas" w:eastAsia="Times New Roman" w:hAnsi="Consolas" w:cs="Times New Roman"/>
@@ -4920,7 +4737,6 @@
         </w:rPr>
         <w:t>lastY</w:t>
       </w:r>
-      <w:proofErr w:type="spellEnd"/>
       <w:r>
         <w:rPr>
           <w:rFonts w:ascii="Consolas" w:eastAsia="Times New Roman" w:hAnsi="Consolas" w:cs="Times New Roman"/>
@@ -4933,7 +4749,6 @@
         </w:rPr>
         <w:t>] = [</w:t>
       </w:r>
-      <w:proofErr w:type="spellStart"/>
       <w:r>
         <w:rPr>
           <w:rFonts w:ascii="Consolas" w:eastAsia="Times New Roman" w:hAnsi="Consolas" w:cs="Times New Roman"/>
@@ -4970,7 +4785,6 @@
         </w:rPr>
         <w:t>offsetX</w:t>
       </w:r>
-      <w:proofErr w:type="spellEnd"/>
       <w:r>
         <w:rPr>
           <w:rFonts w:ascii="Consolas" w:eastAsia="Times New Roman" w:hAnsi="Consolas" w:cs="Times New Roman"/>
@@ -4983,7 +4797,6 @@
         </w:rPr>
         <w:t xml:space="preserve">, </w:t>
       </w:r>
-      <w:proofErr w:type="spellStart"/>
       <w:r>
         <w:rPr>
           <w:rFonts w:ascii="Consolas" w:eastAsia="Times New Roman" w:hAnsi="Consolas" w:cs="Times New Roman"/>
@@ -5020,7 +4833,6 @@
         </w:rPr>
         <w:t>offsetY</w:t>
       </w:r>
-      <w:proofErr w:type="spellEnd"/>
       <w:r>
         <w:rPr>
           <w:rFonts w:ascii="Consolas" w:eastAsia="Times New Roman" w:hAnsi="Consolas" w:cs="Times New Roman"/>
@@ -5090,7 +4902,6 @@
           <w14:ligatures w14:val="none"/>
         </w:rPr>
       </w:pPr>
-      <w:proofErr w:type="spellStart"/>
       <w:r>
         <w:rPr>
           <w:rFonts w:ascii="Consolas" w:eastAsia="Times New Roman" w:hAnsi="Consolas" w:cs="Times New Roman"/>
@@ -5127,7 +4938,6 @@
         </w:rPr>
         <w:t>addEventListener</w:t>
       </w:r>
-      <w:proofErr w:type="spellEnd"/>
       <w:r>
         <w:rPr>
           <w:rFonts w:ascii="Consolas" w:eastAsia="Times New Roman" w:hAnsi="Consolas" w:cs="Times New Roman"/>
@@ -5150,33 +4960,7 @@
           <w:lang w:val="en-GB" w:eastAsia="nl-NL"/>
           <w14:ligatures w14:val="none"/>
         </w:rPr>
-        <w:t>'</w:t>
-      </w:r>
-      <w:proofErr w:type="spellStart"/>
-      <w:r>
-        <w:rPr>
-          <w:rFonts w:ascii="Consolas" w:eastAsia="Times New Roman" w:hAnsi="Consolas" w:cs="Times New Roman"/>
-          <w:color w:val="CE9178"/>
-          <w:kern w:val="0"/>
-          <w:sz w:val="21"/>
-          <w:szCs w:val="21"/>
-          <w:lang w:val="en-GB" w:eastAsia="nl-NL"/>
-          <w14:ligatures w14:val="none"/>
-        </w:rPr>
-        <w:t>mousemove</w:t>
-      </w:r>
-      <w:proofErr w:type="spellEnd"/>
-      <w:r>
-        <w:rPr>
-          <w:rFonts w:ascii="Consolas" w:eastAsia="Times New Roman" w:hAnsi="Consolas" w:cs="Times New Roman"/>
-          <w:color w:val="CE9178"/>
-          <w:kern w:val="0"/>
-          <w:sz w:val="21"/>
-          <w:szCs w:val="21"/>
-          <w:lang w:val="en-GB" w:eastAsia="nl-NL"/>
-          <w14:ligatures w14:val="none"/>
-        </w:rPr>
-        <w:t>'</w:t>
+        <w:t>'mousemove'</w:t>
       </w:r>
       <w:r>
         <w:rPr>
@@ -5229,7 +5013,6 @@
           <w14:ligatures w14:val="none"/>
         </w:rPr>
       </w:pPr>
-      <w:proofErr w:type="spellStart"/>
       <w:r>
         <w:rPr>
           <w:rFonts w:ascii="Consolas" w:eastAsia="Times New Roman" w:hAnsi="Consolas" w:cs="Times New Roman"/>
@@ -5266,7 +5049,6 @@
         </w:rPr>
         <w:t>addEventListener</w:t>
       </w:r>
-      <w:proofErr w:type="spellEnd"/>
       <w:r>
         <w:rPr>
           <w:rFonts w:ascii="Consolas" w:eastAsia="Times New Roman" w:hAnsi="Consolas" w:cs="Times New Roman"/>
@@ -5289,33 +5071,7 @@
           <w:lang w:val="en-GB" w:eastAsia="nl-NL"/>
           <w14:ligatures w14:val="none"/>
         </w:rPr>
-        <w:t>'</w:t>
-      </w:r>
-      <w:proofErr w:type="spellStart"/>
-      <w:r>
-        <w:rPr>
-          <w:rFonts w:ascii="Consolas" w:eastAsia="Times New Roman" w:hAnsi="Consolas" w:cs="Times New Roman"/>
-          <w:color w:val="CE9178"/>
-          <w:kern w:val="0"/>
-          <w:sz w:val="21"/>
-          <w:szCs w:val="21"/>
-          <w:lang w:val="en-GB" w:eastAsia="nl-NL"/>
-          <w14:ligatures w14:val="none"/>
-        </w:rPr>
-        <w:t>mouseup</w:t>
-      </w:r>
-      <w:proofErr w:type="spellEnd"/>
-      <w:r>
-        <w:rPr>
-          <w:rFonts w:ascii="Consolas" w:eastAsia="Times New Roman" w:hAnsi="Consolas" w:cs="Times New Roman"/>
-          <w:color w:val="CE9178"/>
-          <w:kern w:val="0"/>
-          <w:sz w:val="21"/>
-          <w:szCs w:val="21"/>
-          <w:lang w:val="en-GB" w:eastAsia="nl-NL"/>
-          <w14:ligatures w14:val="none"/>
-        </w:rPr>
-        <w:t>'</w:t>
+        <w:t>'mouseup'</w:t>
       </w:r>
       <w:r>
         <w:rPr>
@@ -5353,7 +5109,6 @@
         </w:rPr>
         <w:t xml:space="preserve"> </w:t>
       </w:r>
-      <w:proofErr w:type="spellStart"/>
       <w:r>
         <w:rPr>
           <w:rFonts w:ascii="Consolas" w:eastAsia="Times New Roman" w:hAnsi="Consolas" w:cs="Times New Roman"/>
@@ -5366,7 +5121,6 @@
         </w:rPr>
         <w:t>isDrawing</w:t>
       </w:r>
-      <w:proofErr w:type="spellEnd"/>
       <w:r>
         <w:rPr>
           <w:rFonts w:ascii="Consolas" w:eastAsia="Times New Roman" w:hAnsi="Consolas" w:cs="Times New Roman"/>
@@ -5418,7 +5172,6 @@
           <w14:ligatures w14:val="none"/>
         </w:rPr>
       </w:pPr>
-      <w:proofErr w:type="spellStart"/>
       <w:r>
         <w:rPr>
           <w:rFonts w:ascii="Consolas" w:eastAsia="Times New Roman" w:hAnsi="Consolas" w:cs="Times New Roman"/>
@@ -5455,7 +5208,6 @@
         </w:rPr>
         <w:t>addEventListener</w:t>
       </w:r>
-      <w:proofErr w:type="spellEnd"/>
       <w:r>
         <w:rPr>
           <w:rFonts w:ascii="Consolas" w:eastAsia="Times New Roman" w:hAnsi="Consolas" w:cs="Times New Roman"/>
@@ -5478,33 +5230,7 @@
           <w:lang w:val="en-GB" w:eastAsia="nl-NL"/>
           <w14:ligatures w14:val="none"/>
         </w:rPr>
-        <w:t>'</w:t>
-      </w:r>
-      <w:proofErr w:type="spellStart"/>
-      <w:r>
-        <w:rPr>
-          <w:rFonts w:ascii="Consolas" w:eastAsia="Times New Roman" w:hAnsi="Consolas" w:cs="Times New Roman"/>
-          <w:color w:val="CE9178"/>
-          <w:kern w:val="0"/>
-          <w:sz w:val="21"/>
-          <w:szCs w:val="21"/>
-          <w:lang w:val="en-GB" w:eastAsia="nl-NL"/>
-          <w14:ligatures w14:val="none"/>
-        </w:rPr>
-        <w:t>mouseout</w:t>
-      </w:r>
-      <w:proofErr w:type="spellEnd"/>
-      <w:r>
-        <w:rPr>
-          <w:rFonts w:ascii="Consolas" w:eastAsia="Times New Roman" w:hAnsi="Consolas" w:cs="Times New Roman"/>
-          <w:color w:val="CE9178"/>
-          <w:kern w:val="0"/>
-          <w:sz w:val="21"/>
-          <w:szCs w:val="21"/>
-          <w:lang w:val="en-GB" w:eastAsia="nl-NL"/>
-          <w14:ligatures w14:val="none"/>
-        </w:rPr>
-        <w:t>'</w:t>
+        <w:t>'mouseout'</w:t>
       </w:r>
       <w:r>
         <w:rPr>
@@ -5542,7 +5268,6 @@
         </w:rPr>
         <w:t xml:space="preserve"> </w:t>
       </w:r>
-      <w:proofErr w:type="spellStart"/>
       <w:r>
         <w:rPr>
           <w:rFonts w:ascii="Consolas" w:eastAsia="Times New Roman" w:hAnsi="Consolas" w:cs="Times New Roman"/>
@@ -5555,7 +5280,6 @@
         </w:rPr>
         <w:t>isDrawing</w:t>
       </w:r>
-      <w:proofErr w:type="spellEnd"/>
       <w:r>
         <w:rPr>
           <w:rFonts w:ascii="Consolas" w:eastAsia="Times New Roman" w:hAnsi="Consolas" w:cs="Times New Roman"/>
@@ -6234,27 +5958,7 @@
           <w:lang w:val="en-GB" w:eastAsia="nl-NL"/>
           <w14:ligatures w14:val="none"/>
         </w:rPr>
-        <w:t xml:space="preserve">. It allows users to draw lines on the canvas with varying </w:t>
-      </w:r>
-      <w:proofErr w:type="spellStart"/>
-      <w:r>
-        <w:rPr>
-          <w:rFonts w:ascii="Segoe UI" w:eastAsia="Times New Roman" w:hAnsi="Segoe UI" w:cs="Segoe UI"/>
-          <w:kern w:val="0"/>
-          <w:lang w:val="en-GB" w:eastAsia="nl-NL"/>
-          <w14:ligatures w14:val="none"/>
-        </w:rPr>
-        <w:t>colors</w:t>
-      </w:r>
-      <w:proofErr w:type="spellEnd"/>
-      <w:r>
-        <w:rPr>
-          <w:rFonts w:ascii="Segoe UI" w:eastAsia="Times New Roman" w:hAnsi="Segoe UI" w:cs="Segoe UI"/>
-          <w:kern w:val="0"/>
-          <w:lang w:val="en-GB" w:eastAsia="nl-NL"/>
-          <w14:ligatures w14:val="none"/>
-        </w:rPr>
-        <w:t xml:space="preserve"> and thicknesses based on their mouse movements.</w:t>
+        <w:t>. It allows users to draw lines on the canvas with varying colors and thicknesses based on their mouse movements.</w:t>
       </w:r>
     </w:p>
     <w:p>
@@ -6340,27 +6044,7 @@
           <w:lang w:val="en-GB" w:eastAsia="nl-NL"/>
           <w14:ligatures w14:val="none"/>
         </w:rPr>
-        <w:t xml:space="preserve">Initial properties like line </w:t>
-      </w:r>
-      <w:proofErr w:type="spellStart"/>
-      <w:r>
-        <w:rPr>
-          <w:rFonts w:ascii="Segoe UI" w:eastAsia="Times New Roman" w:hAnsi="Segoe UI" w:cs="Segoe UI"/>
-          <w:kern w:val="0"/>
-          <w:lang w:val="en-GB" w:eastAsia="nl-NL"/>
-          <w14:ligatures w14:val="none"/>
-        </w:rPr>
-        <w:t>color</w:t>
-      </w:r>
-      <w:proofErr w:type="spellEnd"/>
-      <w:r>
-        <w:rPr>
-          <w:rFonts w:ascii="Segoe UI" w:eastAsia="Times New Roman" w:hAnsi="Segoe UI" w:cs="Segoe UI"/>
-          <w:kern w:val="0"/>
-          <w:lang w:val="en-GB" w:eastAsia="nl-NL"/>
-          <w14:ligatures w14:val="none"/>
-        </w:rPr>
-        <w:t>, join style, cap style, and width are set for the drawing context.</w:t>
+        <w:t>Initial properties like line color, join style, cap style, and width are set for the drawing context.</w:t>
       </w:r>
     </w:p>
     <w:p>
@@ -6439,7 +6123,6 @@
           <w14:ligatures w14:val="none"/>
         </w:rPr>
       </w:pPr>
-      <w:proofErr w:type="spellStart"/>
       <w:r>
         <w:rPr>
           <w:rFonts w:ascii="Segoe UI" w:eastAsia="Times New Roman" w:hAnsi="Segoe UI" w:cs="Segoe UI"/>
@@ -6447,37 +6130,7 @@
           <w:lang w:val="en-GB" w:eastAsia="nl-NL"/>
           <w14:ligatures w14:val="none"/>
         </w:rPr>
-        <w:t>isDrawing</w:t>
-      </w:r>
-      <w:proofErr w:type="spellEnd"/>
-      <w:r>
-        <w:rPr>
-          <w:rFonts w:ascii="Segoe UI" w:eastAsia="Times New Roman" w:hAnsi="Segoe UI" w:cs="Segoe UI"/>
-          <w:kern w:val="0"/>
-          <w:lang w:val="en-GB" w:eastAsia="nl-NL"/>
-          <w14:ligatures w14:val="none"/>
-        </w:rPr>
-        <w:t xml:space="preserve">: A </w:t>
-      </w:r>
-      <w:proofErr w:type="spellStart"/>
-      <w:r>
-        <w:rPr>
-          <w:rFonts w:ascii="Segoe UI" w:eastAsia="Times New Roman" w:hAnsi="Segoe UI" w:cs="Segoe UI"/>
-          <w:kern w:val="0"/>
-          <w:lang w:val="en-GB" w:eastAsia="nl-NL"/>
-          <w14:ligatures w14:val="none"/>
-        </w:rPr>
-        <w:t>boolean</w:t>
-      </w:r>
-      <w:proofErr w:type="spellEnd"/>
-      <w:r>
-        <w:rPr>
-          <w:rFonts w:ascii="Segoe UI" w:eastAsia="Times New Roman" w:hAnsi="Segoe UI" w:cs="Segoe UI"/>
-          <w:kern w:val="0"/>
-          <w:lang w:val="en-GB" w:eastAsia="nl-NL"/>
-          <w14:ligatures w14:val="none"/>
-        </w:rPr>
-        <w:t xml:space="preserve"> flag to indicate if the user is currently drawing.</w:t>
+        <w:t>isDrawing: A boolean flag to indicate if the user is currently drawing.</w:t>
       </w:r>
     </w:p>
     <w:p>
@@ -6492,7 +6145,6 @@
           <w14:ligatures w14:val="none"/>
         </w:rPr>
       </w:pPr>
-      <w:proofErr w:type="spellStart"/>
       <w:r>
         <w:rPr>
           <w:rFonts w:ascii="Segoe UI" w:eastAsia="Times New Roman" w:hAnsi="Segoe UI" w:cs="Segoe UI"/>
@@ -6500,37 +6152,7 @@
           <w:lang w:val="en-GB" w:eastAsia="nl-NL"/>
           <w14:ligatures w14:val="none"/>
         </w:rPr>
-        <w:t>lastX</w:t>
-      </w:r>
-      <w:proofErr w:type="spellEnd"/>
-      <w:r>
-        <w:rPr>
-          <w:rFonts w:ascii="Segoe UI" w:eastAsia="Times New Roman" w:hAnsi="Segoe UI" w:cs="Segoe UI"/>
-          <w:kern w:val="0"/>
-          <w:lang w:val="en-GB" w:eastAsia="nl-NL"/>
-          <w14:ligatures w14:val="none"/>
-        </w:rPr>
-        <w:t xml:space="preserve"> and </w:t>
-      </w:r>
-      <w:proofErr w:type="spellStart"/>
-      <w:r>
-        <w:rPr>
-          <w:rFonts w:ascii="Segoe UI" w:eastAsia="Times New Roman" w:hAnsi="Segoe UI" w:cs="Segoe UI"/>
-          <w:kern w:val="0"/>
-          <w:lang w:val="en-GB" w:eastAsia="nl-NL"/>
-          <w14:ligatures w14:val="none"/>
-        </w:rPr>
-        <w:t>lastY</w:t>
-      </w:r>
-      <w:proofErr w:type="spellEnd"/>
-      <w:r>
-        <w:rPr>
-          <w:rFonts w:ascii="Segoe UI" w:eastAsia="Times New Roman" w:hAnsi="Segoe UI" w:cs="Segoe UI"/>
-          <w:kern w:val="0"/>
-          <w:lang w:val="en-GB" w:eastAsia="nl-NL"/>
-          <w14:ligatures w14:val="none"/>
-        </w:rPr>
-        <w:t>: Variables to store the last known coordinates of the mouse pointer.</w:t>
+        <w:t>lastX and lastY: Variables to store the last known coordinates of the mouse pointer.</w:t>
       </w:r>
     </w:p>
     <w:p>
@@ -6552,27 +6174,7 @@
           <w:lang w:val="en-GB" w:eastAsia="nl-NL"/>
           <w14:ligatures w14:val="none"/>
         </w:rPr>
-        <w:t xml:space="preserve">hue: A variable to determine the </w:t>
-      </w:r>
-      <w:proofErr w:type="spellStart"/>
-      <w:r>
-        <w:rPr>
-          <w:rFonts w:ascii="Segoe UI" w:eastAsia="Times New Roman" w:hAnsi="Segoe UI" w:cs="Segoe UI"/>
-          <w:kern w:val="0"/>
-          <w:lang w:val="en-GB" w:eastAsia="nl-NL"/>
-          <w14:ligatures w14:val="none"/>
-        </w:rPr>
-        <w:t>color</w:t>
-      </w:r>
-      <w:proofErr w:type="spellEnd"/>
-      <w:r>
-        <w:rPr>
-          <w:rFonts w:ascii="Segoe UI" w:eastAsia="Times New Roman" w:hAnsi="Segoe UI" w:cs="Segoe UI"/>
-          <w:kern w:val="0"/>
-          <w:lang w:val="en-GB" w:eastAsia="nl-NL"/>
-          <w14:ligatures w14:val="none"/>
-        </w:rPr>
-        <w:t xml:space="preserve"> hue of the stroke.</w:t>
+        <w:t>hue: A variable to determine the color hue of the stroke.</w:t>
       </w:r>
     </w:p>
     <w:p>
@@ -6594,27 +6196,7 @@
           <w:lang w:val="en-GB" w:eastAsia="nl-NL"/>
           <w14:ligatures w14:val="none"/>
         </w:rPr>
-        <w:t xml:space="preserve">direction: A </w:t>
-      </w:r>
-      <w:proofErr w:type="spellStart"/>
-      <w:r>
-        <w:rPr>
-          <w:rFonts w:ascii="Segoe UI" w:eastAsia="Times New Roman" w:hAnsi="Segoe UI" w:cs="Segoe UI"/>
-          <w:kern w:val="0"/>
-          <w:lang w:val="en-GB" w:eastAsia="nl-NL"/>
-          <w14:ligatures w14:val="none"/>
-        </w:rPr>
-        <w:t>boolean</w:t>
-      </w:r>
-      <w:proofErr w:type="spellEnd"/>
-      <w:r>
-        <w:rPr>
-          <w:rFonts w:ascii="Segoe UI" w:eastAsia="Times New Roman" w:hAnsi="Segoe UI" w:cs="Segoe UI"/>
-          <w:kern w:val="0"/>
-          <w:lang w:val="en-GB" w:eastAsia="nl-NL"/>
-          <w14:ligatures w14:val="none"/>
-        </w:rPr>
-        <w:t xml:space="preserve"> flag to control the direction of line width changes.</w:t>
+        <w:t>direction: A boolean flag to control the direction of line width changes.</w:t>
       </w:r>
     </w:p>
     <w:p>
@@ -6722,27 +6304,7 @@
           <w:lang w:val="en-GB" w:eastAsia="nl-NL"/>
           <w14:ligatures w14:val="none"/>
         </w:rPr>
-        <w:t xml:space="preserve">The function then sets the stroke </w:t>
-      </w:r>
-      <w:proofErr w:type="spellStart"/>
-      <w:r>
-        <w:rPr>
-          <w:rFonts w:ascii="Segoe UI" w:eastAsia="Times New Roman" w:hAnsi="Segoe UI" w:cs="Segoe UI"/>
-          <w:kern w:val="0"/>
-          <w:lang w:val="en-GB" w:eastAsia="nl-NL"/>
-          <w14:ligatures w14:val="none"/>
-        </w:rPr>
-        <w:t>color</w:t>
-      </w:r>
-      <w:proofErr w:type="spellEnd"/>
-      <w:r>
-        <w:rPr>
-          <w:rFonts w:ascii="Segoe UI" w:eastAsia="Times New Roman" w:hAnsi="Segoe UI" w:cs="Segoe UI"/>
-          <w:kern w:val="0"/>
-          <w:lang w:val="en-GB" w:eastAsia="nl-NL"/>
-          <w14:ligatures w14:val="none"/>
-        </w:rPr>
-        <w:t xml:space="preserve"> based on the hue and begins drawing a path from the last known coordinates to the current mouse position.</w:t>
+        <w:t>The function then sets the stroke color based on the hue and begins drawing a path from the last known coordinates to the current mouse position.</w:t>
       </w:r>
     </w:p>
     <w:p>
@@ -6786,27 +6348,7 @@
           <w:lang w:val="en-GB" w:eastAsia="nl-NL"/>
           <w14:ligatures w14:val="none"/>
         </w:rPr>
-        <w:t xml:space="preserve">As the user continues to draw, the hue changes to create a </w:t>
-      </w:r>
-      <w:proofErr w:type="spellStart"/>
-      <w:r>
-        <w:rPr>
-          <w:rFonts w:ascii="Segoe UI" w:eastAsia="Times New Roman" w:hAnsi="Segoe UI" w:cs="Segoe UI"/>
-          <w:kern w:val="0"/>
-          <w:lang w:val="en-GB" w:eastAsia="nl-NL"/>
-          <w14:ligatures w14:val="none"/>
-        </w:rPr>
-        <w:t>colorful</w:t>
-      </w:r>
-      <w:proofErr w:type="spellEnd"/>
-      <w:r>
-        <w:rPr>
-          <w:rFonts w:ascii="Segoe UI" w:eastAsia="Times New Roman" w:hAnsi="Segoe UI" w:cs="Segoe UI"/>
-          <w:kern w:val="0"/>
-          <w:lang w:val="en-GB" w:eastAsia="nl-NL"/>
-          <w14:ligatures w14:val="none"/>
-        </w:rPr>
-        <w:t xml:space="preserve"> drawing experience.</w:t>
+        <w:t>As the user continues to draw, the hue changes to create a colorful drawing experience.</w:t>
       </w:r>
     </w:p>
     <w:p>
@@ -6885,7 +6427,6 @@
           <w14:ligatures w14:val="none"/>
         </w:rPr>
       </w:pPr>
-      <w:proofErr w:type="spellStart"/>
       <w:r>
         <w:rPr>
           <w:rFonts w:ascii="Segoe UI" w:eastAsia="Times New Roman" w:hAnsi="Segoe UI" w:cs="Segoe UI"/>
@@ -6893,37 +6434,7 @@
           <w:lang w:val="en-GB" w:eastAsia="nl-NL"/>
           <w14:ligatures w14:val="none"/>
         </w:rPr>
-        <w:t>mousedown</w:t>
-      </w:r>
-      <w:proofErr w:type="spellEnd"/>
-      <w:r>
-        <w:rPr>
-          <w:rFonts w:ascii="Segoe UI" w:eastAsia="Times New Roman" w:hAnsi="Segoe UI" w:cs="Segoe UI"/>
-          <w:kern w:val="0"/>
-          <w:lang w:val="en-GB" w:eastAsia="nl-NL"/>
-          <w14:ligatures w14:val="none"/>
-        </w:rPr>
-        <w:t xml:space="preserve">: Sets the </w:t>
-      </w:r>
-      <w:proofErr w:type="spellStart"/>
-      <w:r>
-        <w:rPr>
-          <w:rFonts w:ascii="Segoe UI" w:eastAsia="Times New Roman" w:hAnsi="Segoe UI" w:cs="Segoe UI"/>
-          <w:kern w:val="0"/>
-          <w:lang w:val="en-GB" w:eastAsia="nl-NL"/>
-          <w14:ligatures w14:val="none"/>
-        </w:rPr>
-        <w:t>isDrawing</w:t>
-      </w:r>
-      <w:proofErr w:type="spellEnd"/>
-      <w:r>
-        <w:rPr>
-          <w:rFonts w:ascii="Segoe UI" w:eastAsia="Times New Roman" w:hAnsi="Segoe UI" w:cs="Segoe UI"/>
-          <w:kern w:val="0"/>
-          <w:lang w:val="en-GB" w:eastAsia="nl-NL"/>
-          <w14:ligatures w14:val="none"/>
-        </w:rPr>
-        <w:t xml:space="preserve"> flag to true and captures the initial mouse coordinates.</w:t>
+        <w:t>mousedown: Sets the isDrawing flag to true and captures the initial mouse coordinates.</w:t>
       </w:r>
     </w:p>
     <w:p>
@@ -6938,7 +6449,6 @@
           <w14:ligatures w14:val="none"/>
         </w:rPr>
       </w:pPr>
-      <w:proofErr w:type="spellStart"/>
       <w:r>
         <w:rPr>
           <w:rFonts w:ascii="Segoe UI" w:eastAsia="Times New Roman" w:hAnsi="Segoe UI" w:cs="Segoe UI"/>
@@ -6946,17 +6456,7 @@
           <w:lang w:val="en-GB" w:eastAsia="nl-NL"/>
           <w14:ligatures w14:val="none"/>
         </w:rPr>
-        <w:t>mousemove</w:t>
-      </w:r>
-      <w:proofErr w:type="spellEnd"/>
-      <w:r>
-        <w:rPr>
-          <w:rFonts w:ascii="Segoe UI" w:eastAsia="Times New Roman" w:hAnsi="Segoe UI" w:cs="Segoe UI"/>
-          <w:kern w:val="0"/>
-          <w:lang w:val="en-GB" w:eastAsia="nl-NL"/>
-          <w14:ligatures w14:val="none"/>
-        </w:rPr>
-        <w:t>: Calls the draw function to handle the drawing logic.</w:t>
+        <w:t>mousemove: Calls the draw function to handle the drawing logic.</w:t>
       </w:r>
     </w:p>
     <w:p>
@@ -6971,7 +6471,6 @@
           <w14:ligatures w14:val="none"/>
         </w:rPr>
       </w:pPr>
-      <w:proofErr w:type="spellStart"/>
       <w:r>
         <w:rPr>
           <w:rFonts w:ascii="Segoe UI" w:eastAsia="Times New Roman" w:hAnsi="Segoe UI" w:cs="Segoe UI"/>
@@ -6979,57 +6478,7 @@
           <w:lang w:val="en-GB" w:eastAsia="nl-NL"/>
           <w14:ligatures w14:val="none"/>
         </w:rPr>
-        <w:t>mouseup</w:t>
-      </w:r>
-      <w:proofErr w:type="spellEnd"/>
-      <w:r>
-        <w:rPr>
-          <w:rFonts w:ascii="Segoe UI" w:eastAsia="Times New Roman" w:hAnsi="Segoe UI" w:cs="Segoe UI"/>
-          <w:kern w:val="0"/>
-          <w:lang w:val="en-GB" w:eastAsia="nl-NL"/>
-          <w14:ligatures w14:val="none"/>
-        </w:rPr>
-        <w:t xml:space="preserve"> and </w:t>
-      </w:r>
-      <w:proofErr w:type="spellStart"/>
-      <w:r>
-        <w:rPr>
-          <w:rFonts w:ascii="Segoe UI" w:eastAsia="Times New Roman" w:hAnsi="Segoe UI" w:cs="Segoe UI"/>
-          <w:kern w:val="0"/>
-          <w:lang w:val="en-GB" w:eastAsia="nl-NL"/>
-          <w14:ligatures w14:val="none"/>
-        </w:rPr>
-        <w:t>mouseout</w:t>
-      </w:r>
-      <w:proofErr w:type="spellEnd"/>
-      <w:r>
-        <w:rPr>
-          <w:rFonts w:ascii="Segoe UI" w:eastAsia="Times New Roman" w:hAnsi="Segoe UI" w:cs="Segoe UI"/>
-          <w:kern w:val="0"/>
-          <w:lang w:val="en-GB" w:eastAsia="nl-NL"/>
-          <w14:ligatures w14:val="none"/>
-        </w:rPr>
-        <w:t xml:space="preserve">: Set the </w:t>
-      </w:r>
-      <w:proofErr w:type="spellStart"/>
-      <w:r>
-        <w:rPr>
-          <w:rFonts w:ascii="Segoe UI" w:eastAsia="Times New Roman" w:hAnsi="Segoe UI" w:cs="Segoe UI"/>
-          <w:kern w:val="0"/>
-          <w:lang w:val="en-GB" w:eastAsia="nl-NL"/>
-          <w14:ligatures w14:val="none"/>
-        </w:rPr>
-        <w:t>isDrawing</w:t>
-      </w:r>
-      <w:proofErr w:type="spellEnd"/>
-      <w:r>
-        <w:rPr>
-          <w:rFonts w:ascii="Segoe UI" w:eastAsia="Times New Roman" w:hAnsi="Segoe UI" w:cs="Segoe UI"/>
-          <w:kern w:val="0"/>
-          <w:lang w:val="en-GB" w:eastAsia="nl-NL"/>
-          <w14:ligatures w14:val="none"/>
-        </w:rPr>
-        <w:t xml:space="preserve"> flag to false, indicating that the drawing action has ended or moved outside the canvas boundaries.</w:t>
+        <w:t>mouseup and mouseout: Set the isDrawing flag to false, indicating that the drawing action has ended or moved outside the canvas boundaries.</w:t>
       </w:r>
     </w:p>
     <w:p>

</xml_diff>